<commit_message>
Detached the file Troubleshooting from the file "Betriebsanleitung"
</commit_message>
<xml_diff>
--- a/docs/_source/Betriebsanleitung.docx
+++ b/docs/_source/Betriebsanleitung.docx
@@ -72,7 +72,19 @@
         <w:rPr>
           <w:lang w:val="de-CH"/>
         </w:rPr>
-        <w:t xml:space="preserve"> ist ein in Java programmiertes, Textbasiertes Abenteuerspiel.</w:t>
+        <w:t xml:space="preserve"> ist ein in Java programmiertes, </w:t>
+      </w:r>
+      <w:r>
+        <w:rPr>
+          <w:lang w:val="de-CH"/>
+        </w:rPr>
+        <w:t>t</w:t>
+      </w:r>
+      <w:r>
+        <w:rPr>
+          <w:lang w:val="de-CH"/>
+        </w:rPr>
+        <w:t>extbasiertes Abenteuerspiel.</w:t>
       </w:r>
     </w:p>
     <w:p>
@@ -921,898 +933,8 @@
         </w:rPr>
         <w:t>Drücke „\“ um ein Gespräch zu verlassen.</w:t>
       </w:r>
-      <w:r>
-        <w:rPr>
-          <w:lang w:val="de-CH"/>
-        </w:rPr>
-        <w:br w:type="page"/>
-      </w:r>
-    </w:p>
-    <w:p>
-      <w:pPr>
-        <w:pStyle w:val="berschrift1"/>
-        <w:rPr>
-          <w:lang w:val="de-CH"/>
-        </w:rPr>
-      </w:pPr>
       <w:bookmarkStart w:id="0" w:name="_GoBack"/>
       <w:bookmarkEnd w:id="0"/>
-      <w:r>
-        <w:rPr>
-          <w:lang w:val="de-CH"/>
-        </w:rPr>
-        <w:lastRenderedPageBreak/>
-        <w:t>Fehlerbehebung</w:t>
-      </w:r>
-    </w:p>
-    <w:p>
-      <w:pPr>
-        <w:pStyle w:val="berschrift2"/>
-        <w:rPr>
-          <w:lang w:val="de-CH"/>
-        </w:rPr>
-      </w:pPr>
-      <w:r>
-        <w:rPr>
-          <w:lang w:val="de-CH"/>
-        </w:rPr>
-        <w:t>Die Hilfe kann nicht gestartet werden</w:t>
-      </w:r>
-    </w:p>
-    <w:p>
-      <w:pPr>
-        <w:rPr>
-          <w:lang w:val="de-CH"/>
-        </w:rPr>
-      </w:pPr>
-      <w:r>
-        <w:rPr>
-          <w:lang w:val="de-CH"/>
-        </w:rPr>
-        <w:t>Siehe Abschnitt „Eine Datei kann nicht gelesen werden“.</w:t>
-      </w:r>
-    </w:p>
-    <w:p>
-      <w:pPr>
-        <w:pStyle w:val="berschrift2"/>
-        <w:rPr>
-          <w:lang w:val="de-CH"/>
-        </w:rPr>
-      </w:pPr>
-      <w:r>
-        <w:rPr>
-          <w:lang w:val="de-CH"/>
-        </w:rPr>
-        <w:t>Eine Datei kann nicht gelesen werden</w:t>
-      </w:r>
-    </w:p>
-    <w:p>
-      <w:pPr>
-        <w:rPr>
-          <w:lang w:val="de-CH"/>
-        </w:rPr>
-      </w:pPr>
-      <w:r>
-        <w:rPr>
-          <w:lang w:val="de-CH"/>
-        </w:rPr>
-        <w:t>Stelle sicher, dass die gesuchte Datei vorhanden ist, kopiere notfalls eine Originaldatei ins Verzeichnis der Software.</w:t>
-      </w:r>
-    </w:p>
-    <w:p>
-      <w:pPr>
-        <w:rPr>
-          <w:lang w:val="de-CH"/>
-        </w:rPr>
-      </w:pPr>
-      <w:r>
-        <w:rPr>
-          <w:lang w:val="de-CH"/>
-        </w:rPr>
-        <w:t>Wenn die vorhandene Datei nicht gelesen werden kann, überprüfe die Leseberechtigung der Software für die Datei.</w:t>
-      </w:r>
-    </w:p>
-    <w:p>
-      <w:pPr>
-        <w:pStyle w:val="berschrift2"/>
-        <w:rPr>
-          <w:lang w:val="de-CH"/>
-        </w:rPr>
-      </w:pPr>
-      <w:r>
-        <w:rPr>
-          <w:lang w:val="de-CH"/>
-        </w:rPr>
-        <w:t>Eine Datei kann nicht geschrieben werden</w:t>
-      </w:r>
-    </w:p>
-    <w:p>
-      <w:pPr>
-        <w:rPr>
-          <w:lang w:val="de-CH"/>
-        </w:rPr>
-      </w:pPr>
-      <w:r>
-        <w:rPr>
-          <w:lang w:val="de-CH"/>
-        </w:rPr>
-        <w:t>Stelle sicher</w:t>
-      </w:r>
-      <w:r>
-        <w:rPr>
-          <w:lang w:val="de-CH"/>
-        </w:rPr>
-        <w:t>,</w:t>
-      </w:r>
-      <w:r>
-        <w:rPr>
-          <w:lang w:val="de-CH"/>
-        </w:rPr>
-        <w:t xml:space="preserve"> da</w:t>
-      </w:r>
-      <w:r>
-        <w:rPr>
-          <w:lang w:val="de-CH"/>
-        </w:rPr>
-        <w:t>s</w:t>
-      </w:r>
-      <w:r>
-        <w:rPr>
-          <w:lang w:val="de-CH"/>
-        </w:rPr>
-        <w:t xml:space="preserve">s das Programm </w:t>
-      </w:r>
-      <w:r>
-        <w:rPr>
-          <w:lang w:val="de-CH"/>
-        </w:rPr>
-        <w:t xml:space="preserve">über </w:t>
-      </w:r>
-      <w:r>
-        <w:rPr>
-          <w:lang w:val="de-CH"/>
-        </w:rPr>
-        <w:t>schreib</w:t>
-      </w:r>
-      <w:r>
-        <w:rPr>
-          <w:lang w:val="de-CH"/>
-        </w:rPr>
-        <w:t xml:space="preserve">rechte für das </w:t>
-      </w:r>
-      <w:r>
-        <w:rPr>
-          <w:lang w:val="de-CH"/>
-        </w:rPr>
-        <w:t xml:space="preserve">eigene Verzeichnis </w:t>
-      </w:r>
-      <w:r>
-        <w:rPr>
-          <w:lang w:val="de-CH"/>
-        </w:rPr>
-        <w:t>verfügt</w:t>
-      </w:r>
-      <w:r>
-        <w:rPr>
-          <w:lang w:val="de-CH"/>
-        </w:rPr>
-        <w:t>.</w:t>
-      </w:r>
-    </w:p>
-    <w:p>
-      <w:pPr>
-        <w:pStyle w:val="berschrift2"/>
-        <w:rPr>
-          <w:lang w:val="de-CH"/>
-        </w:rPr>
-      </w:pPr>
-      <w:r>
-        <w:rPr>
-          <w:lang w:val="de-CH"/>
-        </w:rPr>
-        <w:t>Npcs sprechen nicht</w:t>
-      </w:r>
-    </w:p>
-    <w:p>
-      <w:pPr>
-        <w:rPr>
-          <w:lang w:val="de-CH"/>
-        </w:rPr>
-      </w:pPr>
-      <w:r>
-        <w:rPr>
-          <w:lang w:val="de-CH"/>
-        </w:rPr>
-        <w:t>Überprüfe ob die Datei „</w:t>
-      </w:r>
-      <w:proofErr w:type="spellStart"/>
-      <w:r>
-        <w:rPr>
-          <w:lang w:val="de-CH"/>
-        </w:rPr>
-        <w:t>NPCs.properties</w:t>
-      </w:r>
-      <w:proofErr w:type="spellEnd"/>
-      <w:r>
-        <w:rPr>
-          <w:lang w:val="de-CH"/>
-        </w:rPr>
-        <w:t>“ im Ordner der Software vorhanden ist und der Originaldatei entspricht.</w:t>
-      </w:r>
-    </w:p>
-    <w:p>
-      <w:pPr>
-        <w:rPr>
-          <w:lang w:val="de-CH"/>
-        </w:rPr>
-      </w:pPr>
-      <w:r>
-        <w:rPr>
-          <w:lang w:val="de-CH"/>
-        </w:rPr>
-        <w:t>Ersetze sie</w:t>
-      </w:r>
-      <w:r>
-        <w:rPr>
-          <w:lang w:val="de-CH"/>
-        </w:rPr>
-        <w:t xml:space="preserve"> andernfalls </w:t>
-      </w:r>
-      <w:r>
-        <w:rPr>
-          <w:lang w:val="de-CH"/>
-        </w:rPr>
-        <w:t>durch die Originaldatei.</w:t>
-      </w:r>
-    </w:p>
-    <w:p>
-      <w:pPr>
-        <w:pStyle w:val="berschrift2"/>
-        <w:rPr>
-          <w:lang w:val="de-CH"/>
-        </w:rPr>
-      </w:pPr>
-      <w:r>
-        <w:rPr>
-          <w:lang w:val="de-CH"/>
-        </w:rPr>
-        <w:t>Der Spieler befindet sich an einem unbekannten Ort</w:t>
-      </w:r>
-    </w:p>
-    <w:p>
-      <w:pPr>
-        <w:rPr>
-          <w:lang w:val="de-CH"/>
-        </w:rPr>
-      </w:pPr>
-      <w:r>
-        <w:rPr>
-          <w:lang w:val="de-CH"/>
-        </w:rPr>
-        <w:t>Öffne die Datei „</w:t>
-      </w:r>
-      <w:proofErr w:type="spellStart"/>
-      <w:r>
-        <w:rPr>
-          <w:lang w:val="de-CH"/>
-        </w:rPr>
-        <w:t>Spieler.properties</w:t>
-      </w:r>
-      <w:proofErr w:type="spellEnd"/>
-      <w:r>
-        <w:rPr>
-          <w:lang w:val="de-CH"/>
-        </w:rPr>
-        <w:t>“ und suche nach der Eigenschaft „</w:t>
-      </w:r>
-      <w:r>
-        <w:rPr>
-          <w:lang w:val="en-US"/>
-        </w:rPr>
-        <w:t>location</w:t>
-      </w:r>
-      <w:r>
-        <w:rPr>
-          <w:lang w:val="de-CH"/>
-        </w:rPr>
-        <w:t>“.</w:t>
-      </w:r>
-    </w:p>
-    <w:p>
-      <w:pPr>
-        <w:rPr>
-          <w:lang w:val="de-CH"/>
-        </w:rPr>
-      </w:pPr>
-      <w:r>
-        <w:rPr>
-          <w:lang w:val="de-CH"/>
-        </w:rPr>
-        <w:t>Setze ihn auf „1</w:t>
-      </w:r>
-      <w:r>
-        <w:rPr>
-          <w:lang w:val="de-CH"/>
-        </w:rPr>
-        <w:t>1</w:t>
-      </w:r>
-      <w:r>
-        <w:rPr>
-          <w:lang w:val="de-CH"/>
-        </w:rPr>
-        <w:t>“ (Beispiel: „</w:t>
-      </w:r>
-      <w:r>
-        <w:rPr>
-          <w:lang w:val="en-US"/>
-        </w:rPr>
-        <w:t>location</w:t>
-      </w:r>
-      <w:r>
-        <w:rPr>
-          <w:lang w:val="de-CH"/>
-        </w:rPr>
-        <w:t>=1</w:t>
-      </w:r>
-      <w:r>
-        <w:rPr>
-          <w:lang w:val="de-CH"/>
-        </w:rPr>
-        <w:t>1</w:t>
-      </w:r>
-      <w:r>
-        <w:rPr>
-          <w:lang w:val="de-CH"/>
-        </w:rPr>
-        <w:t>“), das ist das Krankenhaus</w:t>
-      </w:r>
-      <w:r>
-        <w:rPr>
-          <w:lang w:val="de-CH"/>
-        </w:rPr>
-        <w:t>zimmer</w:t>
-      </w:r>
-      <w:r>
-        <w:rPr>
-          <w:lang w:val="de-CH"/>
-        </w:rPr>
-        <w:t>.</w:t>
-      </w:r>
-      <w:r>
-        <w:rPr>
-          <w:lang w:val="de-CH"/>
-        </w:rPr>
-        <w:br/>
-      </w:r>
-      <w:r>
-        <w:rPr>
-          <w:lang w:val="de-CH"/>
-        </w:rPr>
-        <w:t>Von da aus kannst du</w:t>
-      </w:r>
-      <w:r>
-        <w:rPr>
-          <w:lang w:val="de-CH"/>
-        </w:rPr>
-        <w:t xml:space="preserve"> von deinem Spielstand</w:t>
-      </w:r>
-      <w:r>
-        <w:rPr>
-          <w:lang w:val="de-CH"/>
-        </w:rPr>
-        <w:t xml:space="preserve"> weiterspielen.</w:t>
-      </w:r>
-    </w:p>
-    <w:p>
-      <w:pPr>
-        <w:pStyle w:val="berschrift2"/>
-        <w:rPr>
-          <w:lang w:val="de-CH"/>
-        </w:rPr>
-      </w:pPr>
-      <w:r>
-        <w:rPr>
-          <w:lang w:val="de-CH"/>
-        </w:rPr>
-        <w:t>Die Spielerdatei ist beschädigt</w:t>
-      </w:r>
-    </w:p>
-    <w:p>
-      <w:pPr>
-        <w:rPr>
-          <w:lang w:val="de-CH"/>
-        </w:rPr>
-      </w:pPr>
-      <w:r>
-        <w:rPr>
-          <w:lang w:val="de-CH"/>
-        </w:rPr>
-        <w:t>Öffne die Datei „</w:t>
-      </w:r>
-      <w:proofErr w:type="spellStart"/>
-      <w:r>
-        <w:rPr>
-          <w:lang w:val="de-CH"/>
-        </w:rPr>
-        <w:t>Spieler.properties</w:t>
-      </w:r>
-      <w:proofErr w:type="spellEnd"/>
-      <w:r>
-        <w:rPr>
-          <w:lang w:val="de-CH"/>
-        </w:rPr>
-        <w:t>“ und suche nach de</w:t>
-      </w:r>
-      <w:r>
-        <w:rPr>
-          <w:lang w:val="de-CH"/>
-        </w:rPr>
-        <w:t>n</w:t>
-      </w:r>
-      <w:r>
-        <w:rPr>
-          <w:lang w:val="de-CH"/>
-        </w:rPr>
-        <w:t xml:space="preserve"> Eigenschaft</w:t>
-      </w:r>
-      <w:r>
-        <w:rPr>
-          <w:lang w:val="de-CH"/>
-        </w:rPr>
-        <w:t>en</w:t>
-      </w:r>
-      <w:r>
-        <w:rPr>
-          <w:lang w:val="de-CH"/>
-        </w:rPr>
-        <w:t xml:space="preserve"> „</w:t>
-      </w:r>
-      <w:r>
-        <w:rPr>
-          <w:lang w:val="en-US"/>
-        </w:rPr>
-        <w:t>location</w:t>
-      </w:r>
-      <w:r>
-        <w:rPr>
-          <w:lang w:val="de-CH"/>
-        </w:rPr>
-        <w:t>“</w:t>
-      </w:r>
-      <w:r>
-        <w:rPr>
-          <w:lang w:val="de-CH"/>
-        </w:rPr>
-        <w:t xml:space="preserve"> und „</w:t>
-      </w:r>
-      <w:r>
-        <w:rPr>
-          <w:lang w:val="en-US"/>
-        </w:rPr>
-        <w:t>progress</w:t>
-      </w:r>
-      <w:r>
-        <w:rPr>
-          <w:lang w:val="de-CH"/>
-        </w:rPr>
-        <w:t>“</w:t>
-      </w:r>
-      <w:r>
-        <w:rPr>
-          <w:lang w:val="de-CH"/>
-        </w:rPr>
-        <w:t>.</w:t>
-      </w:r>
-    </w:p>
-    <w:p>
-      <w:pPr>
-        <w:rPr>
-          <w:lang w:val="de-CH"/>
-        </w:rPr>
-      </w:pPr>
-      <w:r>
-        <w:rPr>
-          <w:lang w:val="de-CH"/>
-        </w:rPr>
-        <w:t xml:space="preserve">Setze </w:t>
-      </w:r>
-      <w:r>
-        <w:rPr>
-          <w:lang w:val="de-CH"/>
-        </w:rPr>
-        <w:t>„</w:t>
-      </w:r>
-      <w:r>
-        <w:rPr>
-          <w:lang w:val="en-US"/>
-        </w:rPr>
-        <w:t>location</w:t>
-      </w:r>
-      <w:r>
-        <w:rPr>
-          <w:lang w:val="de-CH"/>
-        </w:rPr>
-        <w:t>“</w:t>
-      </w:r>
-      <w:r>
-        <w:rPr>
-          <w:lang w:val="de-CH"/>
-        </w:rPr>
-        <w:t xml:space="preserve"> auf „11“ („</w:t>
-      </w:r>
-      <w:r>
-        <w:rPr>
-          <w:lang w:val="en-US"/>
-        </w:rPr>
-        <w:t>location</w:t>
-      </w:r>
-      <w:r>
-        <w:rPr>
-          <w:lang w:val="de-CH"/>
-        </w:rPr>
-        <w:t>=11</w:t>
-      </w:r>
-      <w:r>
-        <w:rPr>
-          <w:lang w:val="de-CH"/>
-        </w:rPr>
-        <w:t>“) und „</w:t>
-      </w:r>
-      <w:r>
-        <w:rPr>
-          <w:lang w:val="en-US"/>
-        </w:rPr>
-        <w:t>progress</w:t>
-      </w:r>
-      <w:r>
-        <w:rPr>
-          <w:lang w:val="de-CH"/>
-        </w:rPr>
-        <w:t>“ auf „-1“</w:t>
-      </w:r>
-      <w:r>
-        <w:rPr>
-          <w:lang w:val="de-CH"/>
-        </w:rPr>
-        <w:t xml:space="preserve"> („</w:t>
-      </w:r>
-      <w:r>
-        <w:rPr>
-          <w:lang w:val="en-US"/>
-        </w:rPr>
-        <w:t>progress</w:t>
-      </w:r>
-      <w:r>
-        <w:rPr>
-          <w:lang w:val="de-CH"/>
-        </w:rPr>
-        <w:t>=-1“)</w:t>
-      </w:r>
-      <w:r>
-        <w:rPr>
-          <w:lang w:val="de-CH"/>
-        </w:rPr>
-        <w:br/>
-        <w:t>Damit fängt ein neues Abenteuer an (Spielstand geht verloren).</w:t>
-      </w:r>
-    </w:p>
-    <w:p>
-      <w:pPr>
-        <w:rPr>
-          <w:lang w:val="de-CH"/>
-        </w:rPr>
-      </w:pPr>
-      <w:r>
-        <w:rPr>
-          <w:lang w:val="de-CH"/>
-        </w:rPr>
-        <w:t>Wenn das nicht hilft, ersetze die Datei „</w:t>
-      </w:r>
-      <w:proofErr w:type="spellStart"/>
-      <w:r>
-        <w:rPr>
-          <w:lang w:val="de-CH"/>
-        </w:rPr>
-        <w:t>Spieler.properties</w:t>
-      </w:r>
-      <w:proofErr w:type="spellEnd"/>
-      <w:r>
-        <w:rPr>
-          <w:lang w:val="de-CH"/>
-        </w:rPr>
-        <w:t xml:space="preserve">“ durch </w:t>
-      </w:r>
-      <w:r>
-        <w:rPr>
-          <w:lang w:val="de-CH"/>
-        </w:rPr>
-        <w:t>die</w:t>
-      </w:r>
-      <w:r>
-        <w:rPr>
-          <w:lang w:val="de-CH"/>
-        </w:rPr>
-        <w:t xml:space="preserve"> Originaldatei.</w:t>
-      </w:r>
-    </w:p>
-    <w:p>
-      <w:pPr>
-        <w:rPr>
-          <w:caps/>
-          <w:color w:val="143F6A" w:themeColor="accent2" w:themeShade="80"/>
-          <w:spacing w:val="15"/>
-          <w:sz w:val="24"/>
-          <w:szCs w:val="24"/>
-          <w:lang w:val="de-CH"/>
-        </w:rPr>
-      </w:pPr>
-      <w:r>
-        <w:rPr>
-          <w:lang w:val="de-CH"/>
-        </w:rPr>
-        <w:br w:type="page"/>
-      </w:r>
-    </w:p>
-    <w:p>
-      <w:pPr>
-        <w:pStyle w:val="berschrift2"/>
-        <w:rPr>
-          <w:lang w:val="de-CH"/>
-        </w:rPr>
-      </w:pPr>
-      <w:r>
-        <w:rPr>
-          <w:lang w:val="de-CH"/>
-        </w:rPr>
-        <w:lastRenderedPageBreak/>
-        <w:t>Der Spieler möchte seinen Spielstand Zurücksetzen</w:t>
-      </w:r>
-    </w:p>
-    <w:p>
-      <w:pPr>
-        <w:pStyle w:val="berschrift3"/>
-        <w:rPr>
-          <w:lang w:val="de-CH"/>
-        </w:rPr>
-      </w:pPr>
-      <w:r>
-        <w:rPr>
-          <w:lang w:val="de-CH"/>
-        </w:rPr>
-        <w:t>Spiele</w:t>
-      </w:r>
-      <w:r>
-        <w:rPr>
-          <w:lang w:val="de-CH"/>
-        </w:rPr>
-        <w:t>r</w:t>
-      </w:r>
-      <w:r>
-        <w:rPr>
-          <w:lang w:val="de-CH"/>
-        </w:rPr>
-        <w:t>datei durch Original ersetzen</w:t>
-      </w:r>
-    </w:p>
-    <w:p>
-      <w:pPr>
-        <w:rPr>
-          <w:lang w:val="de-CH"/>
-        </w:rPr>
-      </w:pPr>
-      <w:r>
-        <w:rPr>
-          <w:lang w:val="de-CH"/>
-        </w:rPr>
-        <w:t>Ersetze die Datei „</w:t>
-      </w:r>
-      <w:proofErr w:type="spellStart"/>
-      <w:r>
-        <w:rPr>
-          <w:lang w:val="de-CH"/>
-        </w:rPr>
-        <w:t>Spieler.properties</w:t>
-      </w:r>
-      <w:proofErr w:type="spellEnd"/>
-      <w:r>
-        <w:rPr>
-          <w:lang w:val="de-CH"/>
-        </w:rPr>
-        <w:t>“ durch die Originaldatei.</w:t>
-      </w:r>
-    </w:p>
-    <w:p>
-      <w:pPr>
-        <w:pStyle w:val="berschrift3"/>
-        <w:rPr>
-          <w:lang w:val="de-CH"/>
-        </w:rPr>
-      </w:pPr>
-      <w:r>
-        <w:rPr>
-          <w:lang w:val="de-CH"/>
-        </w:rPr>
-        <w:t>Spielerdatei manuell zurücksetzen</w:t>
-      </w:r>
-    </w:p>
-    <w:p>
-      <w:pPr>
-        <w:rPr>
-          <w:lang w:val="de-CH"/>
-        </w:rPr>
-      </w:pPr>
-      <w:r>
-        <w:rPr>
-          <w:lang w:val="de-CH"/>
-        </w:rPr>
-        <w:t>Öffne die Datei „</w:t>
-      </w:r>
-      <w:proofErr w:type="spellStart"/>
-      <w:r>
-        <w:rPr>
-          <w:lang w:val="de-CH"/>
-        </w:rPr>
-        <w:t>Spieler.properties</w:t>
-      </w:r>
-      <w:proofErr w:type="spellEnd"/>
-      <w:r>
-        <w:rPr>
-          <w:lang w:val="de-CH"/>
-        </w:rPr>
-        <w:t>“ und suche nach de</w:t>
-      </w:r>
-      <w:r>
-        <w:rPr>
-          <w:lang w:val="de-CH"/>
-        </w:rPr>
-        <w:t>n</w:t>
-      </w:r>
-      <w:r>
-        <w:rPr>
-          <w:lang w:val="de-CH"/>
-        </w:rPr>
-        <w:t xml:space="preserve"> Eigenschaft</w:t>
-      </w:r>
-      <w:r>
-        <w:rPr>
-          <w:lang w:val="de-CH"/>
-        </w:rPr>
-        <w:t>en</w:t>
-      </w:r>
-      <w:r>
-        <w:rPr>
-          <w:lang w:val="de-CH"/>
-        </w:rPr>
-        <w:t xml:space="preserve"> „</w:t>
-      </w:r>
-      <w:r>
-        <w:rPr>
-          <w:lang w:val="en-US"/>
-        </w:rPr>
-        <w:t>location</w:t>
-      </w:r>
-      <w:r>
-        <w:rPr>
-          <w:lang w:val="de-CH"/>
-        </w:rPr>
-        <w:t>“</w:t>
-      </w:r>
-      <w:r>
-        <w:rPr>
-          <w:lang w:val="de-CH"/>
-        </w:rPr>
-        <w:t xml:space="preserve"> und „</w:t>
-      </w:r>
-      <w:r>
-        <w:rPr>
-          <w:lang w:val="en-US"/>
-        </w:rPr>
-        <w:t>progress</w:t>
-      </w:r>
-      <w:r>
-        <w:rPr>
-          <w:lang w:val="de-CH"/>
-        </w:rPr>
-        <w:t>“</w:t>
-      </w:r>
-      <w:r>
-        <w:rPr>
-          <w:lang w:val="de-CH"/>
-        </w:rPr>
-        <w:t>.</w:t>
-      </w:r>
-    </w:p>
-    <w:p>
-      <w:pPr>
-        <w:rPr>
-          <w:lang w:val="de-CH"/>
-        </w:rPr>
-      </w:pPr>
-      <w:r>
-        <w:rPr>
-          <w:lang w:val="de-CH"/>
-        </w:rPr>
-        <w:t xml:space="preserve">Setze </w:t>
-      </w:r>
-      <w:r>
-        <w:rPr>
-          <w:lang w:val="de-CH"/>
-        </w:rPr>
-        <w:t>„</w:t>
-      </w:r>
-      <w:r>
-        <w:rPr>
-          <w:lang w:val="en-US"/>
-        </w:rPr>
-        <w:t>location</w:t>
-      </w:r>
-      <w:r>
-        <w:rPr>
-          <w:lang w:val="de-CH"/>
-        </w:rPr>
-        <w:t>“</w:t>
-      </w:r>
-      <w:r>
-        <w:rPr>
-          <w:lang w:val="de-CH"/>
-        </w:rPr>
-        <w:t xml:space="preserve"> auf „11“ („</w:t>
-      </w:r>
-      <w:r>
-        <w:rPr>
-          <w:lang w:val="en-US"/>
-        </w:rPr>
-        <w:t>location</w:t>
-      </w:r>
-      <w:r>
-        <w:rPr>
-          <w:lang w:val="de-CH"/>
-        </w:rPr>
-        <w:t>=11</w:t>
-      </w:r>
-      <w:r>
-        <w:rPr>
-          <w:lang w:val="de-CH"/>
-        </w:rPr>
-        <w:t>“) und „</w:t>
-      </w:r>
-      <w:r>
-        <w:rPr>
-          <w:lang w:val="en-US"/>
-        </w:rPr>
-        <w:t>progress</w:t>
-      </w:r>
-      <w:r>
-        <w:rPr>
-          <w:lang w:val="de-CH"/>
-        </w:rPr>
-        <w:t>“ auf „-1“</w:t>
-      </w:r>
-      <w:r>
-        <w:rPr>
-          <w:lang w:val="de-CH"/>
-        </w:rPr>
-        <w:t xml:space="preserve"> („</w:t>
-      </w:r>
-      <w:r>
-        <w:rPr>
-          <w:lang w:val="en-US"/>
-        </w:rPr>
-        <w:t>progress</w:t>
-      </w:r>
-      <w:r>
-        <w:rPr>
-          <w:lang w:val="de-CH"/>
-        </w:rPr>
-        <w:t>=-1“)</w:t>
-      </w:r>
-      <w:r>
-        <w:rPr>
-          <w:lang w:val="de-CH"/>
-        </w:rPr>
-        <w:br/>
-        <w:t>Damit fängt ein neues Abenteuer an.</w:t>
-      </w:r>
     </w:p>
     <w:sectPr>
       <w:headerReference w:type="default" r:id="rId9"/>
@@ -1857,34 +979,61 @@
     <w:pPr>
       <w:pStyle w:val="Fuzeile"/>
       <w:rPr>
+        <w:rFonts w:ascii="Arial" w:hAnsi="Arial" w:cs="Arial"/>
+        <w:sz w:val="20"/>
+        <w:szCs w:val="20"/>
         <w:lang w:val="de-CH"/>
       </w:rPr>
     </w:pPr>
     <w:r>
+      <w:rPr>
+        <w:rFonts w:ascii="Arial" w:hAnsi="Arial" w:cs="Arial"/>
+        <w:sz w:val="20"/>
+        <w:szCs w:val="20"/>
+      </w:rPr>
       <w:fldChar w:fldCharType="begin"/>
     </w:r>
     <w:r>
+      <w:rPr>
+        <w:rFonts w:ascii="Arial" w:hAnsi="Arial" w:cs="Arial"/>
+        <w:sz w:val="20"/>
+        <w:szCs w:val="20"/>
+      </w:rPr>
       <w:instrText xml:space="preserve"> FILENAME   \* MERGEFORMAT </w:instrText>
     </w:r>
     <w:r>
+      <w:rPr>
+        <w:rFonts w:ascii="Arial" w:hAnsi="Arial" w:cs="Arial"/>
+        <w:sz w:val="20"/>
+        <w:szCs w:val="20"/>
+      </w:rPr>
       <w:fldChar w:fldCharType="separate"/>
     </w:r>
     <w:r>
       <w:rPr>
+        <w:rFonts w:ascii="Arial" w:hAnsi="Arial" w:cs="Arial"/>
         <w:noProof/>
+        <w:sz w:val="20"/>
+        <w:szCs w:val="20"/>
         <w:lang w:val="de-CH"/>
       </w:rPr>
       <w:t>Betriebsanleitung.docx</w:t>
     </w:r>
     <w:r>
       <w:rPr>
+        <w:rFonts w:ascii="Arial" w:hAnsi="Arial" w:cs="Arial"/>
         <w:noProof/>
+        <w:sz w:val="20"/>
+        <w:szCs w:val="20"/>
         <w:lang w:val="de-CH"/>
       </w:rPr>
       <w:fldChar w:fldCharType="end"/>
     </w:r>
     <w:r>
       <w:rPr>
+        <w:rFonts w:ascii="Arial" w:hAnsi="Arial" w:cs="Arial"/>
+        <w:sz w:val="20"/>
+        <w:szCs w:val="20"/>
         <w:lang w:val="de-CH"/>
       </w:rPr>
       <w:tab/>
@@ -1892,76 +1041,121 @@
     </w:r>
     <w:r>
       <w:rPr>
+        <w:rFonts w:ascii="Arial" w:hAnsi="Arial" w:cs="Arial"/>
+        <w:sz w:val="20"/>
+        <w:szCs w:val="20"/>
         <w:lang w:val="de-CH"/>
       </w:rPr>
       <w:tab/>
     </w:r>
     <w:r>
       <w:rPr>
+        <w:rFonts w:ascii="Arial" w:hAnsi="Arial" w:cs="Arial"/>
+        <w:sz w:val="20"/>
+        <w:szCs w:val="20"/>
         <w:lang w:val="de-DE"/>
       </w:rPr>
       <w:t xml:space="preserve">Seite </w:t>
     </w:r>
     <w:r>
       <w:rPr>
+        <w:rFonts w:ascii="Arial" w:hAnsi="Arial" w:cs="Arial"/>
         <w:b/>
+        <w:sz w:val="20"/>
+        <w:szCs w:val="20"/>
       </w:rPr>
       <w:fldChar w:fldCharType="begin"/>
     </w:r>
     <w:r>
       <w:rPr>
+        <w:rFonts w:ascii="Arial" w:hAnsi="Arial" w:cs="Arial"/>
         <w:b/>
+        <w:sz w:val="20"/>
+        <w:szCs w:val="20"/>
         <w:lang w:val="de-CH"/>
       </w:rPr>
       <w:instrText>PAGE  \* Arabic  \* MERGEFORMAT</w:instrText>
     </w:r>
     <w:r>
       <w:rPr>
+        <w:rFonts w:ascii="Arial" w:hAnsi="Arial" w:cs="Arial"/>
         <w:b/>
+        <w:sz w:val="20"/>
+        <w:szCs w:val="20"/>
       </w:rPr>
       <w:fldChar w:fldCharType="separate"/>
     </w:r>
     <w:r>
       <w:rPr>
+        <w:rFonts w:ascii="Arial" w:hAnsi="Arial" w:cs="Arial"/>
         <w:b/>
         <w:noProof/>
+        <w:sz w:val="20"/>
+        <w:szCs w:val="20"/>
         <w:lang w:val="de-DE"/>
       </w:rPr>
       <w:t>1</w:t>
     </w:r>
     <w:r>
       <w:rPr>
+        <w:rFonts w:ascii="Arial" w:hAnsi="Arial" w:cs="Arial"/>
         <w:b/>
+        <w:sz w:val="20"/>
+        <w:szCs w:val="20"/>
       </w:rPr>
       <w:fldChar w:fldCharType="end"/>
     </w:r>
     <w:r>
       <w:rPr>
+        <w:rFonts w:ascii="Arial" w:hAnsi="Arial" w:cs="Arial"/>
+        <w:sz w:val="20"/>
+        <w:szCs w:val="20"/>
         <w:lang w:val="de-DE"/>
       </w:rPr>
       <w:t xml:space="preserve"> von </w:t>
     </w:r>
     <w:r>
+      <w:rPr>
+        <w:rFonts w:ascii="Arial" w:hAnsi="Arial" w:cs="Arial"/>
+        <w:sz w:val="20"/>
+        <w:szCs w:val="20"/>
+      </w:rPr>
       <w:fldChar w:fldCharType="begin"/>
     </w:r>
     <w:r>
+      <w:rPr>
+        <w:rFonts w:ascii="Arial" w:hAnsi="Arial" w:cs="Arial"/>
+        <w:sz w:val="20"/>
+        <w:szCs w:val="20"/>
+      </w:rPr>
       <w:instrText>NUMPAGES  \* Arabic  \* MERGEFORMAT</w:instrText>
     </w:r>
     <w:r>
+      <w:rPr>
+        <w:rFonts w:ascii="Arial" w:hAnsi="Arial" w:cs="Arial"/>
+        <w:sz w:val="20"/>
+        <w:szCs w:val="20"/>
+      </w:rPr>
       <w:fldChar w:fldCharType="separate"/>
     </w:r>
     <w:r>
       <w:rPr>
+        <w:rFonts w:ascii="Arial" w:hAnsi="Arial" w:cs="Arial"/>
         <w:b/>
         <w:noProof/>
+        <w:sz w:val="20"/>
+        <w:szCs w:val="20"/>
         <w:lang w:val="de-DE"/>
       </w:rPr>
-      <w:t>3</w:t>
+      <w:t>2</w:t>
     </w:r>
     <w:r>
       <w:rPr>
+        <w:rFonts w:ascii="Arial" w:hAnsi="Arial" w:cs="Arial"/>
         <w:b/>
         <w:noProof/>
+        <w:sz w:val="20"/>
+        <w:szCs w:val="20"/>
         <w:lang w:val="de-DE"/>
       </w:rPr>
       <w:fldChar w:fldCharType="end"/>
@@ -2002,11 +1196,17 @@
       <w:pStyle w:val="Kopfzeile"/>
       <w:jc w:val="center"/>
       <w:rPr>
+        <w:rFonts w:ascii="Arial" w:hAnsi="Arial" w:cs="Arial"/>
+        <w:sz w:val="20"/>
+        <w:szCs w:val="20"/>
         <w:lang w:val="de-CH"/>
       </w:rPr>
     </w:pPr>
     <w:r>
       <w:rPr>
+        <w:rFonts w:ascii="Arial" w:hAnsi="Arial" w:cs="Arial"/>
+        <w:sz w:val="20"/>
+        <w:szCs w:val="20"/>
         <w:lang w:val="de-CH"/>
       </w:rPr>
       <w:t>GIB Muttenz, Modul 103</w:t>
@@ -5989,7 +5189,7 @@
 </file>
 
 <file path=customXml/itemProps1.xml><?xml version="1.0" encoding="utf-8"?>
-<ds:datastoreItem xmlns:ds="http://schemas.openxmlformats.org/officeDocument/2006/customXml" ds:itemID="{7D5C02EC-86F8-42B1-A426-BA4A3FB12758}">
+<ds:datastoreItem xmlns:ds="http://schemas.openxmlformats.org/officeDocument/2006/customXml" ds:itemID="{F744C107-54EC-4FDD-A938-C926C6A357A7}">
   <ds:schemaRefs>
     <ds:schemaRef ds:uri="http://schemas.openxmlformats.org/officeDocument/2006/bibliography"/>
   </ds:schemaRefs>

</xml_diff>